<commit_message>
Added additional columns to User model. Added address entity. Moved FE api call definitions to their own folder. Updated nav bar, footer, and home display. Updated to display username in nav bar instead of email.
</commit_message>
<xml_diff>
--- a/Resources/Other/Quick_Planning.docx
+++ b/Resources/Other/Quick_Planning.docx
@@ -68,23 +68,13 @@
           <w:szCs w:val="24"/>
         </w:rPr>
       </w:pPr>
-      <w:proofErr w:type="gramStart"/>
-      <w:r>
-        <w:rPr>
-          <w:rFonts w:ascii="Garamond" w:hAnsi="Garamond"/>
-          <w:sz w:val="24"/>
-          <w:szCs w:val="24"/>
-        </w:rPr>
-        <w:t>User :</w:t>
-      </w:r>
-      <w:proofErr w:type="gramEnd"/>
-      <w:r>
-        <w:rPr>
-          <w:rFonts w:ascii="Garamond" w:hAnsi="Garamond"/>
-          <w:sz w:val="24"/>
-          <w:szCs w:val="24"/>
-        </w:rPr>
-        <w:t xml:space="preserve"> holds user data, links to login</w:t>
+      <w:r>
+        <w:rPr>
+          <w:rFonts w:ascii="Garamond" w:hAnsi="Garamond"/>
+          <w:sz w:val="24"/>
+          <w:szCs w:val="24"/>
+        </w:rPr>
+        <w:t>User : holds user data, links to login</w:t>
       </w:r>
     </w:p>
     <w:p>
@@ -110,7 +100,6 @@
         <w:t xml:space="preserve">Get </w:t>
       </w:r>
       <w:proofErr w:type="spellStart"/>
-      <w:proofErr w:type="gramStart"/>
       <w:r>
         <w:rPr>
           <w:rFonts w:ascii="Garamond" w:hAnsi="Garamond"/>
@@ -126,16 +115,7 @@
           <w:sz w:val="24"/>
           <w:szCs w:val="24"/>
         </w:rPr>
-        <w:t>(</w:t>
-      </w:r>
-      <w:proofErr w:type="gramEnd"/>
-      <w:r>
-        <w:rPr>
-          <w:rFonts w:ascii="Garamond" w:hAnsi="Garamond"/>
-          <w:sz w:val="24"/>
-          <w:szCs w:val="24"/>
-        </w:rPr>
-        <w:t xml:space="preserve">) – takes in an id, and returns the </w:t>
+        <w:t xml:space="preserve">() – takes in an id, and returns the </w:t>
       </w:r>
       <w:r>
         <w:rPr>
@@ -169,7 +149,6 @@
         <w:t xml:space="preserve">Get </w:t>
       </w:r>
       <w:proofErr w:type="spellStart"/>
-      <w:proofErr w:type="gramStart"/>
       <w:r>
         <w:rPr>
           <w:rFonts w:ascii="Garamond" w:hAnsi="Garamond"/>
@@ -185,16 +164,7 @@
           <w:sz w:val="24"/>
           <w:szCs w:val="24"/>
         </w:rPr>
-        <w:t>(</w:t>
-      </w:r>
-      <w:proofErr w:type="gramEnd"/>
-      <w:r>
-        <w:rPr>
-          <w:rFonts w:ascii="Garamond" w:hAnsi="Garamond"/>
-          <w:sz w:val="24"/>
-          <w:szCs w:val="24"/>
-        </w:rPr>
-        <w:t>) – takes in a name, and returns the requested user data</w:t>
+        <w:t>() – takes in a name, and returns the requested user data</w:t>
       </w:r>
     </w:p>
     <w:p>
@@ -220,7 +190,6 @@
         <w:t xml:space="preserve">Get </w:t>
       </w:r>
       <w:proofErr w:type="spellStart"/>
-      <w:proofErr w:type="gramStart"/>
       <w:r>
         <w:rPr>
           <w:rFonts w:ascii="Garamond" w:hAnsi="Garamond"/>
@@ -236,16 +205,7 @@
           <w:sz w:val="24"/>
           <w:szCs w:val="24"/>
         </w:rPr>
-        <w:t>(</w:t>
-      </w:r>
-      <w:proofErr w:type="gramEnd"/>
-      <w:r>
-        <w:rPr>
-          <w:rFonts w:ascii="Garamond" w:hAnsi="Garamond"/>
-          <w:sz w:val="24"/>
-          <w:szCs w:val="24"/>
-        </w:rPr>
-        <w:t xml:space="preserve">) – returns all users in the </w:t>
+        <w:t xml:space="preserve">() – returns all users in the </w:t>
       </w:r>
       <w:proofErr w:type="spellStart"/>
       <w:r>
@@ -305,7 +265,6 @@
         <w:t xml:space="preserve">Post </w:t>
       </w:r>
       <w:proofErr w:type="spellStart"/>
-      <w:proofErr w:type="gramStart"/>
       <w:r>
         <w:rPr>
           <w:rFonts w:ascii="Garamond" w:hAnsi="Garamond"/>
@@ -321,16 +280,7 @@
           <w:sz w:val="24"/>
           <w:szCs w:val="24"/>
         </w:rPr>
-        <w:t>(</w:t>
-      </w:r>
-      <w:proofErr w:type="gramEnd"/>
-      <w:r>
-        <w:rPr>
-          <w:rFonts w:ascii="Garamond" w:hAnsi="Garamond"/>
-          <w:sz w:val="24"/>
-          <w:szCs w:val="24"/>
-        </w:rPr>
-        <w:t xml:space="preserve">) – takes </w:t>
+        <w:t xml:space="preserve">() – takes </w:t>
       </w:r>
       <w:r>
         <w:rPr>
@@ -404,23 +354,13 @@
           <w:szCs w:val="24"/>
         </w:rPr>
       </w:pPr>
-      <w:proofErr w:type="gramStart"/>
-      <w:r>
-        <w:rPr>
-          <w:rFonts w:ascii="Garamond" w:hAnsi="Garamond"/>
-          <w:sz w:val="24"/>
-          <w:szCs w:val="24"/>
-        </w:rPr>
-        <w:t>Login :</w:t>
-      </w:r>
-      <w:proofErr w:type="gramEnd"/>
-      <w:r>
-        <w:rPr>
-          <w:rFonts w:ascii="Garamond" w:hAnsi="Garamond"/>
-          <w:sz w:val="24"/>
-          <w:szCs w:val="24"/>
-        </w:rPr>
-        <w:t xml:space="preserve"> </w:t>
+      <w:r>
+        <w:rPr>
+          <w:rFonts w:ascii="Garamond" w:hAnsi="Garamond"/>
+          <w:sz w:val="24"/>
+          <w:szCs w:val="24"/>
+        </w:rPr>
+        <w:t xml:space="preserve">Login : </w:t>
       </w:r>
       <w:r>
         <w:rPr>
@@ -472,7 +412,6 @@
         <w:t xml:space="preserve">Get </w:t>
       </w:r>
       <w:proofErr w:type="spellStart"/>
-      <w:proofErr w:type="gramStart"/>
       <w:r>
         <w:rPr>
           <w:rFonts w:ascii="Garamond" w:hAnsi="Garamond"/>
@@ -488,16 +427,7 @@
           <w:sz w:val="24"/>
           <w:szCs w:val="24"/>
         </w:rPr>
-        <w:t>(</w:t>
-      </w:r>
-      <w:proofErr w:type="gramEnd"/>
-      <w:r>
-        <w:rPr>
-          <w:rFonts w:ascii="Garamond" w:hAnsi="Garamond"/>
-          <w:sz w:val="24"/>
-          <w:szCs w:val="24"/>
-        </w:rPr>
-        <w:t>) – gets the username for the requesting user</w:t>
+        <w:t>() – gets the username for the requesting user</w:t>
       </w:r>
     </w:p>
     <w:p>
@@ -523,7 +453,6 @@
         <w:t xml:space="preserve">Get </w:t>
       </w:r>
       <w:proofErr w:type="spellStart"/>
-      <w:proofErr w:type="gramStart"/>
       <w:r>
         <w:rPr>
           <w:rFonts w:ascii="Garamond" w:hAnsi="Garamond"/>
@@ -539,16 +468,7 @@
           <w:sz w:val="24"/>
           <w:szCs w:val="24"/>
         </w:rPr>
-        <w:t>(</w:t>
-      </w:r>
-      <w:proofErr w:type="gramEnd"/>
-      <w:r>
-        <w:rPr>
-          <w:rFonts w:ascii="Garamond" w:hAnsi="Garamond"/>
-          <w:sz w:val="24"/>
-          <w:szCs w:val="24"/>
-        </w:rPr>
-        <w:t>) – gets the username’s associated password</w:t>
+        <w:t>() – gets the username’s associated password</w:t>
       </w:r>
     </w:p>
     <w:p>
@@ -574,7 +494,6 @@
         <w:t xml:space="preserve">Get </w:t>
       </w:r>
       <w:proofErr w:type="spellStart"/>
-      <w:proofErr w:type="gramStart"/>
       <w:r>
         <w:rPr>
           <w:rFonts w:ascii="Garamond" w:hAnsi="Garamond"/>
@@ -590,16 +509,7 @@
           <w:sz w:val="24"/>
           <w:szCs w:val="24"/>
         </w:rPr>
-        <w:t>(</w:t>
-      </w:r>
-      <w:proofErr w:type="gramEnd"/>
-      <w:r>
-        <w:rPr>
-          <w:rFonts w:ascii="Garamond" w:hAnsi="Garamond"/>
-          <w:sz w:val="24"/>
-          <w:szCs w:val="24"/>
-        </w:rPr>
-        <w:t>) – gets the password associated with the user-id</w:t>
+        <w:t>() – gets the password associated with the user-id</w:t>
       </w:r>
     </w:p>
     <w:p>
@@ -625,7 +535,6 @@
         <w:t xml:space="preserve">Post </w:t>
       </w:r>
       <w:proofErr w:type="spellStart"/>
-      <w:proofErr w:type="gramStart"/>
       <w:r>
         <w:rPr>
           <w:rFonts w:ascii="Garamond" w:hAnsi="Garamond"/>
@@ -641,16 +550,7 @@
           <w:sz w:val="24"/>
           <w:szCs w:val="24"/>
         </w:rPr>
-        <w:t>(</w:t>
-      </w:r>
-      <w:proofErr w:type="gramEnd"/>
-      <w:r>
-        <w:rPr>
-          <w:rFonts w:ascii="Garamond" w:hAnsi="Garamond"/>
-          <w:sz w:val="24"/>
-          <w:szCs w:val="24"/>
-        </w:rPr>
-        <w:t>) – allows a user to create or change a username</w:t>
+        <w:t>() – allows a user to create or change a username</w:t>
       </w:r>
     </w:p>
     <w:p>
@@ -676,7 +576,6 @@
         <w:t xml:space="preserve">Post </w:t>
       </w:r>
       <w:proofErr w:type="spellStart"/>
-      <w:proofErr w:type="gramStart"/>
       <w:r>
         <w:rPr>
           <w:rFonts w:ascii="Garamond" w:hAnsi="Garamond"/>
@@ -692,28 +591,18 @@
           <w:sz w:val="24"/>
           <w:szCs w:val="24"/>
         </w:rPr>
-        <w:t>(</w:t>
-      </w:r>
-      <w:proofErr w:type="gramEnd"/>
-      <w:r>
-        <w:rPr>
-          <w:rFonts w:ascii="Garamond" w:hAnsi="Garamond"/>
-          <w:sz w:val="24"/>
-          <w:szCs w:val="24"/>
-        </w:rPr>
-        <w:t>) – allows a user to create or change a password</w:t>
-      </w:r>
-    </w:p>
-    <w:p>
-      <w:pPr>
-        <w:spacing w:line="240" w:lineRule="auto"/>
-        <w:rPr>
-          <w:rFonts w:ascii="Garamond" w:hAnsi="Garamond"/>
-          <w:sz w:val="24"/>
-          <w:szCs w:val="24"/>
-        </w:rPr>
-      </w:pPr>
-      <w:proofErr w:type="gramStart"/>
+        <w:t>() – allows a user to create or change a password</w:t>
+      </w:r>
+    </w:p>
+    <w:p>
+      <w:pPr>
+        <w:spacing w:line="240" w:lineRule="auto"/>
+        <w:rPr>
+          <w:rFonts w:ascii="Garamond" w:hAnsi="Garamond"/>
+          <w:sz w:val="24"/>
+          <w:szCs w:val="24"/>
+        </w:rPr>
+      </w:pPr>
       <w:r>
         <w:rPr>
           <w:rFonts w:ascii="Garamond" w:hAnsi="Garamond"/>
@@ -728,16 +617,7 @@
           <w:sz w:val="24"/>
           <w:szCs w:val="24"/>
         </w:rPr>
-        <w:t xml:space="preserve"> :</w:t>
-      </w:r>
-      <w:proofErr w:type="gramEnd"/>
-      <w:r>
-        <w:rPr>
-          <w:rFonts w:ascii="Garamond" w:hAnsi="Garamond"/>
-          <w:sz w:val="24"/>
-          <w:szCs w:val="24"/>
-        </w:rPr>
-        <w:t xml:space="preserve"> holds data for individual recipes; has </w:t>
+        <w:t xml:space="preserve"> : holds data for individual recipes; has </w:t>
       </w:r>
       <w:proofErr w:type="spellStart"/>
       <w:r>
@@ -797,7 +677,6 @@
         <w:t xml:space="preserve">Get </w:t>
       </w:r>
       <w:proofErr w:type="spellStart"/>
-      <w:proofErr w:type="gramStart"/>
       <w:r>
         <w:rPr>
           <w:rFonts w:ascii="Garamond" w:hAnsi="Garamond"/>
@@ -813,16 +692,7 @@
           <w:sz w:val="24"/>
           <w:szCs w:val="24"/>
         </w:rPr>
-        <w:t>(</w:t>
-      </w:r>
-      <w:proofErr w:type="gramEnd"/>
-      <w:r>
-        <w:rPr>
-          <w:rFonts w:ascii="Garamond" w:hAnsi="Garamond"/>
-          <w:sz w:val="24"/>
-          <w:szCs w:val="24"/>
-        </w:rPr>
-        <w:t>) – takes in an id, and returns the requested recipe data</w:t>
+        <w:t>() – takes in an id, and returns the requested recipe data</w:t>
       </w:r>
     </w:p>
     <w:p>
@@ -848,7 +718,6 @@
         <w:t xml:space="preserve">Get </w:t>
       </w:r>
       <w:proofErr w:type="spellStart"/>
-      <w:proofErr w:type="gramStart"/>
       <w:r>
         <w:rPr>
           <w:rFonts w:ascii="Garamond" w:hAnsi="Garamond"/>
@@ -864,16 +733,7 @@
           <w:sz w:val="24"/>
           <w:szCs w:val="24"/>
         </w:rPr>
-        <w:t>(</w:t>
-      </w:r>
-      <w:proofErr w:type="gramEnd"/>
-      <w:r>
-        <w:rPr>
-          <w:rFonts w:ascii="Garamond" w:hAnsi="Garamond"/>
-          <w:sz w:val="24"/>
-          <w:szCs w:val="24"/>
-        </w:rPr>
-        <w:t>) – takes in a name, and returns the requested recipe data</w:t>
+        <w:t>() – takes in a name, and returns the requested recipe data</w:t>
       </w:r>
     </w:p>
     <w:p>
@@ -899,7 +759,6 @@
         <w:t xml:space="preserve">Get </w:t>
       </w:r>
       <w:proofErr w:type="spellStart"/>
-      <w:proofErr w:type="gramStart"/>
       <w:r>
         <w:rPr>
           <w:rFonts w:ascii="Garamond" w:hAnsi="Garamond"/>
@@ -915,16 +774,7 @@
           <w:sz w:val="24"/>
           <w:szCs w:val="24"/>
         </w:rPr>
-        <w:t>(</w:t>
-      </w:r>
-      <w:proofErr w:type="gramEnd"/>
-      <w:r>
-        <w:rPr>
-          <w:rFonts w:ascii="Garamond" w:hAnsi="Garamond"/>
-          <w:sz w:val="24"/>
-          <w:szCs w:val="24"/>
-        </w:rPr>
-        <w:t xml:space="preserve">) – takes a </w:t>
+        <w:t xml:space="preserve">() – takes a </w:t>
       </w:r>
       <w:proofErr w:type="spellStart"/>
       <w:r>
@@ -968,7 +818,6 @@
         <w:t xml:space="preserve">Get </w:t>
       </w:r>
       <w:proofErr w:type="spellStart"/>
-      <w:proofErr w:type="gramStart"/>
       <w:r>
         <w:rPr>
           <w:rFonts w:ascii="Garamond" w:hAnsi="Garamond"/>
@@ -984,16 +833,7 @@
           <w:sz w:val="24"/>
           <w:szCs w:val="24"/>
         </w:rPr>
-        <w:t>(</w:t>
-      </w:r>
-      <w:proofErr w:type="gramEnd"/>
-      <w:r>
-        <w:rPr>
-          <w:rFonts w:ascii="Garamond" w:hAnsi="Garamond"/>
-          <w:sz w:val="24"/>
-          <w:szCs w:val="24"/>
-        </w:rPr>
-        <w:t>) – returns all recipe</w:t>
+        <w:t>() – returns all recipe</w:t>
       </w:r>
       <w:r>
         <w:rPr>
@@ -1053,7 +893,6 @@
         <w:t xml:space="preserve">Post </w:t>
       </w:r>
       <w:proofErr w:type="spellStart"/>
-      <w:proofErr w:type="gramStart"/>
       <w:r>
         <w:rPr>
           <w:rFonts w:ascii="Garamond" w:hAnsi="Garamond"/>
@@ -1069,39 +908,29 @@
           <w:sz w:val="24"/>
           <w:szCs w:val="24"/>
         </w:rPr>
-        <w:t>(</w:t>
-      </w:r>
-      <w:proofErr w:type="gramEnd"/>
-      <w:r>
-        <w:rPr>
-          <w:rFonts w:ascii="Garamond" w:hAnsi="Garamond"/>
-          <w:sz w:val="24"/>
-          <w:szCs w:val="24"/>
-        </w:rPr>
-        <w:t>) – takes in recipe data and makes a new table entry</w:t>
-      </w:r>
-    </w:p>
-    <w:p>
-      <w:pPr>
-        <w:pStyle w:val="ListParagraph"/>
-        <w:spacing w:line="240" w:lineRule="auto"/>
-        <w:rPr>
-          <w:rFonts w:ascii="Garamond" w:hAnsi="Garamond"/>
-          <w:sz w:val="24"/>
-          <w:szCs w:val="24"/>
-        </w:rPr>
-      </w:pPr>
-    </w:p>
-    <w:p>
-      <w:pPr>
-        <w:spacing w:line="240" w:lineRule="auto"/>
-        <w:rPr>
-          <w:rFonts w:ascii="Garamond" w:hAnsi="Garamond"/>
-          <w:sz w:val="24"/>
-          <w:szCs w:val="24"/>
-        </w:rPr>
-      </w:pPr>
-      <w:proofErr w:type="gramStart"/>
+        <w:t>() – takes in recipe data and makes a new table entry</w:t>
+      </w:r>
+    </w:p>
+    <w:p>
+      <w:pPr>
+        <w:pStyle w:val="ListParagraph"/>
+        <w:spacing w:line="240" w:lineRule="auto"/>
+        <w:rPr>
+          <w:rFonts w:ascii="Garamond" w:hAnsi="Garamond"/>
+          <w:sz w:val="24"/>
+          <w:szCs w:val="24"/>
+        </w:rPr>
+      </w:pPr>
+    </w:p>
+    <w:p>
+      <w:pPr>
+        <w:spacing w:line="240" w:lineRule="auto"/>
+        <w:rPr>
+          <w:rFonts w:ascii="Garamond" w:hAnsi="Garamond"/>
+          <w:sz w:val="24"/>
+          <w:szCs w:val="24"/>
+        </w:rPr>
+      </w:pPr>
       <w:r>
         <w:rPr>
           <w:rFonts w:ascii="Garamond" w:hAnsi="Garamond"/>
@@ -1116,16 +945,7 @@
           <w:sz w:val="24"/>
           <w:szCs w:val="24"/>
         </w:rPr>
-        <w:t xml:space="preserve"> :</w:t>
-      </w:r>
-      <w:proofErr w:type="gramEnd"/>
-      <w:r>
-        <w:rPr>
-          <w:rFonts w:ascii="Garamond" w:hAnsi="Garamond"/>
-          <w:sz w:val="24"/>
-          <w:szCs w:val="24"/>
-        </w:rPr>
-        <w:t xml:space="preserve"> holds basic data on ingredients; primarily has name and category</w:t>
+        <w:t xml:space="preserve"> : holds basic data on ingredients; primarily has name and category</w:t>
       </w:r>
       <w:r>
         <w:rPr>
@@ -1177,7 +997,6 @@
         <w:t xml:space="preserve">Get </w:t>
       </w:r>
       <w:proofErr w:type="spellStart"/>
-      <w:proofErr w:type="gramStart"/>
       <w:r>
         <w:rPr>
           <w:rFonts w:ascii="Garamond" w:hAnsi="Garamond"/>
@@ -1193,16 +1012,7 @@
           <w:sz w:val="24"/>
           <w:szCs w:val="24"/>
         </w:rPr>
-        <w:t>(</w:t>
-      </w:r>
-      <w:proofErr w:type="gramEnd"/>
-      <w:r>
-        <w:rPr>
-          <w:rFonts w:ascii="Garamond" w:hAnsi="Garamond"/>
-          <w:sz w:val="24"/>
-          <w:szCs w:val="24"/>
-        </w:rPr>
-        <w:t xml:space="preserve">) – takes in an id, and returns the requested </w:t>
+        <w:t xml:space="preserve">() – takes in an id, and returns the requested </w:t>
       </w:r>
       <w:r>
         <w:rPr>
@@ -1244,7 +1054,6 @@
         <w:t xml:space="preserve">Get </w:t>
       </w:r>
       <w:proofErr w:type="spellStart"/>
-      <w:proofErr w:type="gramStart"/>
       <w:r>
         <w:rPr>
           <w:rFonts w:ascii="Garamond" w:hAnsi="Garamond"/>
@@ -1260,16 +1069,7 @@
           <w:sz w:val="24"/>
           <w:szCs w:val="24"/>
         </w:rPr>
-        <w:t>(</w:t>
-      </w:r>
-      <w:proofErr w:type="gramEnd"/>
-      <w:r>
-        <w:rPr>
-          <w:rFonts w:ascii="Garamond" w:hAnsi="Garamond"/>
-          <w:sz w:val="24"/>
-          <w:szCs w:val="24"/>
-        </w:rPr>
-        <w:t xml:space="preserve">) – takes in a name, and returns the requested </w:t>
+        <w:t xml:space="preserve">() – takes in a name, and returns the requested </w:t>
       </w:r>
       <w:r>
         <w:rPr>
@@ -1311,7 +1111,6 @@
         <w:t xml:space="preserve">Get </w:t>
       </w:r>
       <w:proofErr w:type="spellStart"/>
-      <w:proofErr w:type="gramStart"/>
       <w:r>
         <w:rPr>
           <w:rFonts w:ascii="Garamond" w:hAnsi="Garamond"/>
@@ -1327,16 +1126,7 @@
           <w:sz w:val="24"/>
           <w:szCs w:val="24"/>
         </w:rPr>
-        <w:t>(</w:t>
-      </w:r>
-      <w:proofErr w:type="gramEnd"/>
-      <w:r>
-        <w:rPr>
-          <w:rFonts w:ascii="Garamond" w:hAnsi="Garamond"/>
-          <w:sz w:val="24"/>
-          <w:szCs w:val="24"/>
-        </w:rPr>
-        <w:t xml:space="preserve">) – returns all </w:t>
+        <w:t xml:space="preserve">() – returns all </w:t>
       </w:r>
       <w:r>
         <w:rPr>
@@ -1396,7 +1186,6 @@
         <w:t xml:space="preserve">Post </w:t>
       </w:r>
       <w:proofErr w:type="spellStart"/>
-      <w:proofErr w:type="gramStart"/>
       <w:r>
         <w:rPr>
           <w:rFonts w:ascii="Garamond" w:hAnsi="Garamond"/>
@@ -1420,44 +1209,25 @@
           <w:sz w:val="24"/>
           <w:szCs w:val="24"/>
         </w:rPr>
-        <w:t>(</w:t>
-      </w:r>
-      <w:proofErr w:type="gramEnd"/>
-      <w:r>
-        <w:rPr>
-          <w:rFonts w:ascii="Garamond" w:hAnsi="Garamond"/>
-          <w:sz w:val="24"/>
-          <w:szCs w:val="24"/>
-        </w:rPr>
-        <w:t>) – takes in ingredient data and makes a new table entry</w:t>
-      </w:r>
-    </w:p>
-    <w:p>
-      <w:pPr>
-        <w:spacing w:line="240" w:lineRule="auto"/>
-        <w:rPr>
-          <w:rFonts w:ascii="Garamond" w:hAnsi="Garamond"/>
-          <w:sz w:val="24"/>
-          <w:szCs w:val="24"/>
-        </w:rPr>
-      </w:pPr>
-      <w:proofErr w:type="gramStart"/>
-      <w:r>
-        <w:rPr>
-          <w:rFonts w:ascii="Garamond" w:hAnsi="Garamond"/>
-          <w:sz w:val="24"/>
-          <w:szCs w:val="24"/>
-        </w:rPr>
-        <w:t>Unit :</w:t>
-      </w:r>
-      <w:proofErr w:type="gramEnd"/>
-      <w:r>
-        <w:rPr>
-          <w:rFonts w:ascii="Garamond" w:hAnsi="Garamond"/>
-          <w:sz w:val="24"/>
-          <w:szCs w:val="24"/>
-        </w:rPr>
-        <w:t xml:space="preserve"> holds data on units of measurement</w:t>
+        <w:t>() – takes in ingredient data and makes a new table entry</w:t>
+      </w:r>
+    </w:p>
+    <w:p>
+      <w:pPr>
+        <w:spacing w:line="240" w:lineRule="auto"/>
+        <w:rPr>
+          <w:rFonts w:ascii="Garamond" w:hAnsi="Garamond"/>
+          <w:sz w:val="24"/>
+          <w:szCs w:val="24"/>
+        </w:rPr>
+      </w:pPr>
+      <w:r>
+        <w:rPr>
+          <w:rFonts w:ascii="Garamond" w:hAnsi="Garamond"/>
+          <w:sz w:val="24"/>
+          <w:szCs w:val="24"/>
+        </w:rPr>
+        <w:t>Unit : holds data on units of measurement</w:t>
       </w:r>
       <w:r>
         <w:rPr>
@@ -1491,7 +1261,6 @@
         <w:t xml:space="preserve">Get </w:t>
       </w:r>
       <w:proofErr w:type="spellStart"/>
-      <w:proofErr w:type="gramStart"/>
       <w:r>
         <w:rPr>
           <w:rFonts w:ascii="Garamond" w:hAnsi="Garamond"/>
@@ -1507,16 +1276,7 @@
           <w:sz w:val="24"/>
           <w:szCs w:val="24"/>
         </w:rPr>
-        <w:t>(</w:t>
-      </w:r>
-      <w:proofErr w:type="gramEnd"/>
-      <w:r>
-        <w:rPr>
-          <w:rFonts w:ascii="Garamond" w:hAnsi="Garamond"/>
-          <w:sz w:val="24"/>
-          <w:szCs w:val="24"/>
-        </w:rPr>
-        <w:t xml:space="preserve">) – returns all </w:t>
+        <w:t xml:space="preserve">() – returns all </w:t>
       </w:r>
       <w:r>
         <w:rPr>
@@ -1553,16 +1313,7 @@
           <w:sz w:val="24"/>
           <w:szCs w:val="24"/>
         </w:rPr>
-        <w:t>Recipe_</w:t>
-      </w:r>
-      <w:proofErr w:type="gramStart"/>
-      <w:r>
-        <w:rPr>
-          <w:rFonts w:ascii="Garamond" w:hAnsi="Garamond"/>
-          <w:sz w:val="24"/>
-          <w:szCs w:val="24"/>
-        </w:rPr>
-        <w:t>Ingredient</w:t>
+        <w:t>Recipe_Ingredient</w:t>
       </w:r>
       <w:proofErr w:type="spellEnd"/>
       <w:r>
@@ -1571,16 +1322,7 @@
           <w:sz w:val="24"/>
           <w:szCs w:val="24"/>
         </w:rPr>
-        <w:t xml:space="preserve"> :</w:t>
-      </w:r>
-      <w:proofErr w:type="gramEnd"/>
-      <w:r>
-        <w:rPr>
-          <w:rFonts w:ascii="Garamond" w:hAnsi="Garamond"/>
-          <w:sz w:val="24"/>
-          <w:szCs w:val="24"/>
-        </w:rPr>
-        <w:t xml:space="preserve"> join table</w:t>
+        <w:t xml:space="preserve"> : join table</w:t>
       </w:r>
       <w:r>
         <w:rPr>
@@ -1650,16 +1392,150 @@
           <w:szCs w:val="24"/>
         </w:rPr>
       </w:pPr>
-      <w:proofErr w:type="gramStart"/>
-      <w:r>
-        <w:rPr>
-          <w:rFonts w:ascii="Garamond" w:hAnsi="Garamond"/>
-          <w:sz w:val="24"/>
-          <w:szCs w:val="24"/>
-        </w:rPr>
-        <w:t>Home :</w:t>
-      </w:r>
-      <w:proofErr w:type="gramEnd"/>
+      <w:r>
+        <w:rPr>
+          <w:rFonts w:ascii="Garamond" w:hAnsi="Garamond"/>
+          <w:sz w:val="24"/>
+          <w:szCs w:val="24"/>
+        </w:rPr>
+        <w:t xml:space="preserve">Home : </w:t>
+      </w:r>
+    </w:p>
+    <w:p>
+      <w:pPr>
+        <w:pStyle w:val="ListParagraph"/>
+        <w:numPr>
+          <w:ilvl w:val="0"/>
+          <w:numId w:val="3"/>
+        </w:numPr>
+        <w:spacing w:line="240" w:lineRule="auto"/>
+        <w:rPr>
+          <w:rFonts w:ascii="Garamond" w:hAnsi="Garamond"/>
+          <w:sz w:val="24"/>
+          <w:szCs w:val="24"/>
+        </w:rPr>
+      </w:pPr>
+      <w:r>
+        <w:rPr>
+          <w:rFonts w:ascii="Garamond" w:hAnsi="Garamond"/>
+          <w:sz w:val="24"/>
+          <w:szCs w:val="24"/>
+        </w:rPr>
+        <w:t>Login/Sign Up</w:t>
+      </w:r>
+    </w:p>
+    <w:p>
+      <w:pPr>
+        <w:pStyle w:val="ListParagraph"/>
+        <w:numPr>
+          <w:ilvl w:val="0"/>
+          <w:numId w:val="3"/>
+        </w:numPr>
+        <w:spacing w:line="240" w:lineRule="auto"/>
+        <w:rPr>
+          <w:rFonts w:ascii="Garamond" w:hAnsi="Garamond"/>
+          <w:sz w:val="24"/>
+          <w:szCs w:val="24"/>
+        </w:rPr>
+      </w:pPr>
+      <w:r>
+        <w:rPr>
+          <w:rFonts w:ascii="Garamond" w:hAnsi="Garamond"/>
+          <w:sz w:val="24"/>
+          <w:szCs w:val="24"/>
+        </w:rPr>
+        <w:t>Search recipes</w:t>
+      </w:r>
+    </w:p>
+    <w:p>
+      <w:pPr>
+        <w:pStyle w:val="ListParagraph"/>
+        <w:numPr>
+          <w:ilvl w:val="0"/>
+          <w:numId w:val="3"/>
+        </w:numPr>
+        <w:spacing w:line="240" w:lineRule="auto"/>
+        <w:rPr>
+          <w:rFonts w:ascii="Garamond" w:hAnsi="Garamond"/>
+          <w:sz w:val="24"/>
+          <w:szCs w:val="24"/>
+        </w:rPr>
+      </w:pPr>
+      <w:r>
+        <w:rPr>
+          <w:rFonts w:ascii="Garamond" w:hAnsi="Garamond"/>
+          <w:sz w:val="24"/>
+          <w:szCs w:val="24"/>
+        </w:rPr>
+        <w:t xml:space="preserve">If logged in, </w:t>
+      </w:r>
+      <w:r>
+        <w:rPr>
+          <w:rFonts w:ascii="Garamond" w:hAnsi="Garamond"/>
+          <w:sz w:val="24"/>
+          <w:szCs w:val="24"/>
+        </w:rPr>
+        <w:t>update nav bar</w:t>
+      </w:r>
+    </w:p>
+    <w:p>
+      <w:pPr>
+        <w:pStyle w:val="ListParagraph"/>
+        <w:numPr>
+          <w:ilvl w:val="0"/>
+          <w:numId w:val="3"/>
+        </w:numPr>
+        <w:spacing w:line="240" w:lineRule="auto"/>
+        <w:rPr>
+          <w:rFonts w:ascii="Garamond" w:hAnsi="Garamond"/>
+          <w:sz w:val="24"/>
+          <w:szCs w:val="24"/>
+        </w:rPr>
+      </w:pPr>
+      <w:r>
+        <w:rPr>
+          <w:rFonts w:ascii="Garamond" w:hAnsi="Garamond"/>
+          <w:sz w:val="24"/>
+          <w:szCs w:val="24"/>
+        </w:rPr>
+        <w:t xml:space="preserve">If logged in, </w:t>
+      </w:r>
+      <w:r>
+        <w:rPr>
+          <w:rFonts w:ascii="Garamond" w:hAnsi="Garamond"/>
+          <w:sz w:val="24"/>
+          <w:szCs w:val="24"/>
+        </w:rPr>
+        <w:t xml:space="preserve">view </w:t>
+      </w:r>
+      <w:r>
+        <w:rPr>
+          <w:rFonts w:ascii="Garamond" w:hAnsi="Garamond"/>
+          <w:sz w:val="24"/>
+          <w:szCs w:val="24"/>
+        </w:rPr>
+        <w:t>search page (not implemented)</w:t>
+      </w:r>
+    </w:p>
+    <w:p>
+      <w:pPr>
+        <w:spacing w:line="240" w:lineRule="auto"/>
+        <w:rPr>
+          <w:rFonts w:ascii="Garamond" w:hAnsi="Garamond"/>
+          <w:sz w:val="24"/>
+          <w:szCs w:val="24"/>
+        </w:rPr>
+      </w:pPr>
+      <w:proofErr w:type="spellStart"/>
+      <w:r>
+        <w:rPr>
+          <w:rFonts w:ascii="Garamond" w:hAnsi="Garamond"/>
+          <w:sz w:val="24"/>
+          <w:szCs w:val="24"/>
+        </w:rPr>
+        <w:t>Recipe_Search</w:t>
+      </w:r>
+      <w:proofErr w:type="spellEnd"/>
       <w:r>
         <w:rPr>
           <w:rFonts w:ascii="Garamond" w:hAnsi="Garamond"/>
@@ -1668,159 +1544,6 @@
         </w:rPr>
         <w:t xml:space="preserve"> </w:t>
       </w:r>
-    </w:p>
-    <w:p>
-      <w:pPr>
-        <w:pStyle w:val="ListParagraph"/>
-        <w:numPr>
-          <w:ilvl w:val="0"/>
-          <w:numId w:val="3"/>
-        </w:numPr>
-        <w:spacing w:line="240" w:lineRule="auto"/>
-        <w:rPr>
-          <w:rFonts w:ascii="Garamond" w:hAnsi="Garamond"/>
-          <w:sz w:val="24"/>
-          <w:szCs w:val="24"/>
-        </w:rPr>
-      </w:pPr>
-      <w:r>
-        <w:rPr>
-          <w:rFonts w:ascii="Garamond" w:hAnsi="Garamond"/>
-          <w:sz w:val="24"/>
-          <w:szCs w:val="24"/>
-        </w:rPr>
-        <w:t>Login/Sign Up</w:t>
-      </w:r>
-    </w:p>
-    <w:p>
-      <w:pPr>
-        <w:pStyle w:val="ListParagraph"/>
-        <w:numPr>
-          <w:ilvl w:val="0"/>
-          <w:numId w:val="3"/>
-        </w:numPr>
-        <w:spacing w:line="240" w:lineRule="auto"/>
-        <w:rPr>
-          <w:rFonts w:ascii="Garamond" w:hAnsi="Garamond"/>
-          <w:sz w:val="24"/>
-          <w:szCs w:val="24"/>
-        </w:rPr>
-      </w:pPr>
-      <w:r>
-        <w:rPr>
-          <w:rFonts w:ascii="Garamond" w:hAnsi="Garamond"/>
-          <w:sz w:val="24"/>
-          <w:szCs w:val="24"/>
-        </w:rPr>
-        <w:t>Search recipes</w:t>
-      </w:r>
-    </w:p>
-    <w:p>
-      <w:pPr>
-        <w:pStyle w:val="ListParagraph"/>
-        <w:numPr>
-          <w:ilvl w:val="0"/>
-          <w:numId w:val="3"/>
-        </w:numPr>
-        <w:spacing w:line="240" w:lineRule="auto"/>
-        <w:rPr>
-          <w:rFonts w:ascii="Garamond" w:hAnsi="Garamond"/>
-          <w:sz w:val="24"/>
-          <w:szCs w:val="24"/>
-        </w:rPr>
-      </w:pPr>
-      <w:r>
-        <w:rPr>
-          <w:rFonts w:ascii="Garamond" w:hAnsi="Garamond"/>
-          <w:sz w:val="24"/>
-          <w:szCs w:val="24"/>
-        </w:rPr>
-        <w:t xml:space="preserve">If logged in, </w:t>
-      </w:r>
-      <w:r>
-        <w:rPr>
-          <w:rFonts w:ascii="Garamond" w:hAnsi="Garamond"/>
-          <w:sz w:val="24"/>
-          <w:szCs w:val="24"/>
-        </w:rPr>
-        <w:t>update nav bar</w:t>
-      </w:r>
-    </w:p>
-    <w:p>
-      <w:pPr>
-        <w:pStyle w:val="ListParagraph"/>
-        <w:numPr>
-          <w:ilvl w:val="0"/>
-          <w:numId w:val="3"/>
-        </w:numPr>
-        <w:spacing w:line="240" w:lineRule="auto"/>
-        <w:rPr>
-          <w:rFonts w:ascii="Garamond" w:hAnsi="Garamond"/>
-          <w:sz w:val="24"/>
-          <w:szCs w:val="24"/>
-        </w:rPr>
-      </w:pPr>
-      <w:r>
-        <w:rPr>
-          <w:rFonts w:ascii="Garamond" w:hAnsi="Garamond"/>
-          <w:sz w:val="24"/>
-          <w:szCs w:val="24"/>
-        </w:rPr>
-        <w:t xml:space="preserve">If logged in, </w:t>
-      </w:r>
-      <w:r>
-        <w:rPr>
-          <w:rFonts w:ascii="Garamond" w:hAnsi="Garamond"/>
-          <w:sz w:val="24"/>
-          <w:szCs w:val="24"/>
-        </w:rPr>
-        <w:t xml:space="preserve">view </w:t>
-      </w:r>
-      <w:r>
-        <w:rPr>
-          <w:rFonts w:ascii="Garamond" w:hAnsi="Garamond"/>
-          <w:sz w:val="24"/>
-          <w:szCs w:val="24"/>
-        </w:rPr>
-        <w:t>search page (not implemented)</w:t>
-      </w:r>
-    </w:p>
-    <w:p>
-      <w:pPr>
-        <w:spacing w:line="240" w:lineRule="auto"/>
-        <w:rPr>
-          <w:rFonts w:ascii="Garamond" w:hAnsi="Garamond"/>
-          <w:sz w:val="24"/>
-          <w:szCs w:val="24"/>
-        </w:rPr>
-      </w:pPr>
-      <w:proofErr w:type="spellStart"/>
-      <w:r>
-        <w:rPr>
-          <w:rFonts w:ascii="Garamond" w:hAnsi="Garamond"/>
-          <w:sz w:val="24"/>
-          <w:szCs w:val="24"/>
-        </w:rPr>
-        <w:t>Recipe_</w:t>
-      </w:r>
-      <w:proofErr w:type="gramStart"/>
-      <w:r>
-        <w:rPr>
-          <w:rFonts w:ascii="Garamond" w:hAnsi="Garamond"/>
-          <w:sz w:val="24"/>
-          <w:szCs w:val="24"/>
-        </w:rPr>
-        <w:t>Search</w:t>
-      </w:r>
-      <w:proofErr w:type="spellEnd"/>
-      <w:r>
-        <w:rPr>
-          <w:rFonts w:ascii="Garamond" w:hAnsi="Garamond"/>
-          <w:sz w:val="24"/>
-          <w:szCs w:val="24"/>
-        </w:rPr>
-        <w:t xml:space="preserve"> </w:t>
-      </w:r>
       <w:r>
         <w:rPr>
           <w:rFonts w:ascii="Garamond" w:hAnsi="Garamond"/>
@@ -1829,7 +1552,6 @@
         </w:rPr>
         <w:t>:</w:t>
       </w:r>
-      <w:proofErr w:type="gramEnd"/>
     </w:p>
     <w:p>
       <w:pPr>
@@ -2034,16 +1756,7 @@
           <w:sz w:val="24"/>
           <w:szCs w:val="24"/>
         </w:rPr>
-        <w:t>Recipe_</w:t>
-      </w:r>
-      <w:proofErr w:type="gramStart"/>
-      <w:r>
-        <w:rPr>
-          <w:rFonts w:ascii="Garamond" w:hAnsi="Garamond"/>
-          <w:sz w:val="24"/>
-          <w:szCs w:val="24"/>
-        </w:rPr>
-        <w:t>Page</w:t>
+        <w:t>Recipe_Page</w:t>
       </w:r>
       <w:proofErr w:type="spellEnd"/>
       <w:r>
@@ -2054,7 +1767,6 @@
         </w:rPr>
         <w:t xml:space="preserve"> :</w:t>
       </w:r>
-      <w:proofErr w:type="gramEnd"/>
     </w:p>
     <w:p>
       <w:pPr>
@@ -2122,7 +1834,7 @@
           <w:sz w:val="24"/>
           <w:szCs w:val="24"/>
         </w:rPr>
-        <w:t>Cook time (not implemented)</w:t>
+        <w:t xml:space="preserve">Cook time </w:t>
       </w:r>
     </w:p>
     <w:p>
@@ -2145,7 +1857,7 @@
           <w:sz w:val="24"/>
           <w:szCs w:val="24"/>
         </w:rPr>
-        <w:t>Prep time (not implemented)</w:t>
+        <w:t xml:space="preserve">Prep time </w:t>
       </w:r>
     </w:p>
     <w:p>
@@ -2191,7 +1903,7 @@
           <w:sz w:val="24"/>
           <w:szCs w:val="24"/>
         </w:rPr>
-        <w:t>Description (not implemented)</w:t>
+        <w:t xml:space="preserve">Description </w:t>
       </w:r>
     </w:p>
     <w:p>
@@ -2320,16 +2032,7 @@
           <w:sz w:val="24"/>
           <w:szCs w:val="24"/>
         </w:rPr>
-        <w:t>User_</w:t>
-      </w:r>
-      <w:proofErr w:type="gramStart"/>
-      <w:r>
-        <w:rPr>
-          <w:rFonts w:ascii="Garamond" w:hAnsi="Garamond"/>
-          <w:sz w:val="24"/>
-          <w:szCs w:val="24"/>
-        </w:rPr>
-        <w:t>Page</w:t>
+        <w:t>User_Page</w:t>
       </w:r>
       <w:proofErr w:type="spellEnd"/>
       <w:r>
@@ -2348,7 +2051,6 @@
         </w:rPr>
         <w:t>:</w:t>
       </w:r>
-      <w:proofErr w:type="gramEnd"/>
     </w:p>
     <w:p>
       <w:pPr>
@@ -2420,16 +2122,7 @@
           <w:sz w:val="24"/>
           <w:szCs w:val="24"/>
         </w:rPr>
-        <w:t>AddorModify_</w:t>
-      </w:r>
-      <w:proofErr w:type="gramStart"/>
-      <w:r>
-        <w:rPr>
-          <w:rFonts w:ascii="Garamond" w:hAnsi="Garamond"/>
-          <w:sz w:val="24"/>
-          <w:szCs w:val="24"/>
-        </w:rPr>
-        <w:t>Recipe</w:t>
+        <w:t>AddorModify_Recipe</w:t>
       </w:r>
       <w:proofErr w:type="spellEnd"/>
       <w:r>
@@ -2440,7 +2133,6 @@
         </w:rPr>
         <w:t xml:space="preserve"> :</w:t>
       </w:r>
-      <w:proofErr w:type="gramEnd"/>
     </w:p>
     <w:p>
       <w:pPr>
@@ -3757,13 +3449,15 @@
         <w:spacing w:line="240" w:lineRule="auto"/>
         <w:rPr>
           <w:rFonts w:ascii="Garamond" w:hAnsi="Garamond"/>
-          <w:sz w:val="24"/>
-          <w:szCs w:val="24"/>
-        </w:rPr>
-      </w:pPr>
-      <w:r>
-        <w:rPr>
-          <w:rFonts w:ascii="Garamond" w:hAnsi="Garamond"/>
+          <w:strike/>
+          <w:sz w:val="24"/>
+          <w:szCs w:val="24"/>
+        </w:rPr>
+      </w:pPr>
+      <w:r>
+        <w:rPr>
+          <w:rFonts w:ascii="Garamond" w:hAnsi="Garamond"/>
+          <w:strike/>
           <w:sz w:val="24"/>
           <w:szCs w:val="24"/>
         </w:rPr>
@@ -3773,6 +3467,7 @@
       <w:r>
         <w:rPr>
           <w:rFonts w:ascii="Garamond" w:hAnsi="Garamond"/>
+          <w:strike/>
           <w:sz w:val="24"/>
           <w:szCs w:val="24"/>
         </w:rPr>
@@ -3782,6 +3477,7 @@
       <w:r>
         <w:rPr>
           <w:rFonts w:ascii="Garamond" w:hAnsi="Garamond"/>
+          <w:strike/>
           <w:sz w:val="24"/>
           <w:szCs w:val="24"/>
         </w:rPr>

</xml_diff>